<commit_message>
update workshop document for filters.
</commit_message>
<xml_diff>
--- a/Servlets/ServletFilters.docx
+++ b/Servlets/ServletFilters.docx
@@ -67,31 +67,6 @@
     <w:p>
       <w:pPr>
         <w:pStyle w:val="ListParagraph"/>
-        <w:numPr>
-          <w:ilvl w:val="0"/>
-          <w:numId w:val="1"/>
-        </w:numPr>
-        <w:rPr>
-          <w:lang w:val="en-US"/>
-        </w:rPr>
-      </w:pPr>
-      <w:r>
-        <w:rPr>
-          <w:lang w:val="en-US"/>
-        </w:rPr>
-        <w:t xml:space="preserve">Switch to branch </w:t>
-      </w:r>
-      <w:r>
-        <w:rPr>
-          <w:b/>
-          <w:lang w:val="en-US"/>
-        </w:rPr>
-        <w:t>filters</w:t>
-      </w:r>
-    </w:p>
-    <w:p>
-      <w:pPr>
-        <w:pStyle w:val="ListParagraph"/>
         <w:rPr>
           <w:lang w:val="en-US"/>
         </w:rPr>
@@ -112,21 +87,7 @@
         <w:rPr>
           <w:lang w:val="en-US"/>
         </w:rPr>
-        <w:t xml:space="preserve">Do a </w:t>
-      </w:r>
-      <w:r>
-        <w:rPr>
-          <w:b/>
-          <w:lang w:val="en-US"/>
-        </w:rPr>
-        <w:t>p</w:t>
-      </w:r>
-      <w:r>
-        <w:rPr>
-          <w:b/>
-          <w:lang w:val="en-US"/>
-        </w:rPr>
-        <w:t>ull</w:t>
+        <w:t>Open your project</w:t>
       </w:r>
       <w:r>
         <w:rPr>
@@ -138,13 +99,19 @@
         <w:rPr>
           <w:lang w:val="en-US"/>
         </w:rPr>
-        <w:t xml:space="preserve">on this </w:t>
-      </w:r>
-      <w:r>
-        <w:rPr>
-          <w:lang w:val="en-US"/>
-        </w:rPr>
-        <w:t>branch</w:t>
+        <w:t>(</w:t>
+      </w:r>
+      <w:r>
+        <w:rPr>
+          <w:lang w:val="en-US"/>
+        </w:rPr>
+        <w:t>zth-jsp</w:t>
+      </w:r>
+      <w:r>
+        <w:rPr>
+          <w:lang w:val="en-US"/>
+        </w:rPr>
+        <w:t>)</w:t>
       </w:r>
     </w:p>
     <w:p>
@@ -170,7 +137,20 @@
         <w:rPr>
           <w:lang w:val="en-US"/>
         </w:rPr>
-        <w:t>Open your project(the one that you’ve forked yesterday from JEE)</w:t>
+        <w:t xml:space="preserve">Create a branch </w:t>
+      </w:r>
+      <w:r>
+        <w:rPr>
+          <w:b/>
+          <w:lang w:val="en-US"/>
+        </w:rPr>
+        <w:t>“filters”</w:t>
+      </w:r>
+      <w:r>
+        <w:rPr>
+          <w:lang w:val="en-US"/>
+        </w:rPr>
+        <w:t xml:space="preserve"> on your project(in your github account)</w:t>
       </w:r>
     </w:p>
     <w:p>
@@ -196,25 +176,122 @@
         <w:rPr>
           <w:lang w:val="en-US"/>
         </w:rPr>
-        <w:t xml:space="preserve">Create a branch </w:t>
-      </w:r>
-      <w:r>
-        <w:rPr>
-          <w:b/>
-          <w:lang w:val="en-US"/>
-        </w:rPr>
-        <w:t>“filters”</w:t>
-      </w:r>
-      <w:r>
-        <w:rPr>
-          <w:lang w:val="en-US"/>
-        </w:rPr>
-        <w:t xml:space="preserve"> on your project(in your github account)</w:t>
+        <w:t>Copy the following resources from</w:t>
+      </w:r>
+      <w:r>
+        <w:rPr>
+          <w:b/>
+          <w:lang w:val="en-US"/>
+        </w:rPr>
+        <w:t xml:space="preserve"> ZeroToHero-2015/JavaDocs</w:t>
+      </w:r>
+      <w:r>
+        <w:rPr>
+          <w:b/>
+          <w:lang w:val="en-US"/>
+        </w:rPr>
+        <w:t>/</w:t>
+      </w:r>
+      <w:r>
+        <w:rPr>
+          <w:b/>
+          <w:lang w:val="en-US"/>
+        </w:rPr>
+        <w:t>Servlets/filters-app</w:t>
+      </w:r>
+      <w:r>
+        <w:rPr>
+          <w:lang w:val="en-US"/>
+        </w:rPr>
+        <w:t xml:space="preserve"> </w:t>
+      </w:r>
+      <w:r>
+        <w:rPr>
+          <w:lang w:val="en-US"/>
+        </w:rPr>
+        <w:t>in the new branch of your project</w:t>
+      </w:r>
+      <w:r>
+        <w:rPr>
+          <w:lang w:val="en-US"/>
+        </w:rPr>
+        <w:t>:</w:t>
       </w:r>
     </w:p>
     <w:p>
       <w:pPr>
         <w:pStyle w:val="ListParagraph"/>
+        <w:rPr>
+          <w:lang w:val="en-US"/>
+        </w:rPr>
+      </w:pPr>
+    </w:p>
+    <w:p>
+      <w:pPr>
+        <w:pStyle w:val="ListParagraph"/>
+        <w:numPr>
+          <w:ilvl w:val="1"/>
+          <w:numId w:val="1"/>
+        </w:numPr>
+        <w:rPr>
+          <w:lang w:val="en-US"/>
+        </w:rPr>
+      </w:pPr>
+      <w:r>
+        <w:rPr>
+          <w:lang w:val="en-US"/>
+        </w:rPr>
+        <w:t>The folder</w:t>
+      </w:r>
+      <w:r>
+        <w:rPr>
+          <w:lang w:val="en-US"/>
+        </w:rPr>
+        <w:t xml:space="preserve"> </w:t>
+      </w:r>
+      <w:r>
+        <w:rPr>
+          <w:b/>
+          <w:lang w:val="en-US"/>
+        </w:rPr>
+        <w:t>file</w:t>
+      </w:r>
+    </w:p>
+    <w:p>
+      <w:pPr>
+        <w:pStyle w:val="ListParagraph"/>
+        <w:numPr>
+          <w:ilvl w:val="1"/>
+          <w:numId w:val="1"/>
+        </w:numPr>
+        <w:rPr>
+          <w:lang w:val="en-US"/>
+        </w:rPr>
+      </w:pPr>
+      <w:r>
+        <w:rPr>
+          <w:lang w:val="en-US"/>
+        </w:rPr>
+        <w:t>Class</w:t>
+      </w:r>
+      <w:r>
+        <w:rPr>
+          <w:lang w:val="en-US"/>
+        </w:rPr>
+        <w:t xml:space="preserve"> </w:t>
+      </w:r>
+      <w:r>
+        <w:rPr>
+          <w:b/>
+          <w:lang w:val="en-US"/>
+        </w:rPr>
+        <w:t>HeadersLogFilter</w:t>
+      </w:r>
+    </w:p>
+    <w:p>
+      <w:pPr>
+        <w:pStyle w:val="ListParagraph"/>
+        <w:ind w:left="1440"/>
         <w:rPr>
           <w:lang w:val="en-US"/>
         </w:rPr>
@@ -235,277 +312,164 @@
         <w:rPr>
           <w:lang w:val="en-US"/>
         </w:rPr>
-        <w:t>Copy the following resources from</w:t>
-      </w:r>
-      <w:r>
-        <w:rPr>
-          <w:b/>
-          <w:lang w:val="en-US"/>
-        </w:rPr>
-        <w:t xml:space="preserve"> ZeroToHero-2015/JavaDocs</w:t>
-      </w:r>
-      <w:r>
-        <w:rPr>
-          <w:b/>
-          <w:lang w:val="en-US"/>
-        </w:rPr>
-        <w:t>/</w:t>
-      </w:r>
-      <w:r>
-        <w:rPr>
-          <w:b/>
-          <w:lang w:val="en-US"/>
-        </w:rPr>
-        <w:t>Servlets/filters-app</w:t>
+        <w:t>In web xml map the filter.</w:t>
+      </w:r>
+    </w:p>
+    <w:p>
+      <w:pPr>
+        <w:pStyle w:val="ListParagraph"/>
+        <w:rPr>
+          <w:color w:val="FF0000"/>
+          <w:lang w:val="en-US"/>
+        </w:rPr>
+      </w:pPr>
+      <w:r>
+        <w:rPr>
+          <w:color w:val="FF0000"/>
+          <w:lang w:val="en-US"/>
+        </w:rPr>
+        <w:t xml:space="preserve"> </w:t>
+      </w:r>
+      <w:r>
+        <w:rPr>
+          <w:b/>
+          <w:color w:val="FF0000"/>
+          <w:lang w:val="en-US"/>
+        </w:rPr>
+        <w:t>ATENTI</w:t>
+      </w:r>
+      <w:r>
+        <w:rPr>
+          <w:b/>
+          <w:color w:val="FF0000"/>
+          <w:lang w:val="en-US"/>
+        </w:rPr>
+        <w:t>ON</w:t>
+      </w:r>
+      <w:r>
+        <w:rPr>
+          <w:b/>
+          <w:color w:val="FF0000"/>
+          <w:lang w:val="en-US"/>
+        </w:rPr>
+        <w:t xml:space="preserve"> !!!</w:t>
+      </w:r>
+      <w:r>
+        <w:rPr>
+          <w:color w:val="FF0000"/>
+          <w:lang w:val="en-US"/>
+        </w:rPr>
+        <w:t xml:space="preserve"> </w:t>
+      </w:r>
+      <w:r>
+        <w:rPr>
+          <w:b/>
+          <w:color w:val="FF0000"/>
+          <w:lang w:val="en-US"/>
+        </w:rPr>
+        <w:t xml:space="preserve">The filter </w:t>
+      </w:r>
+      <w:r>
+        <w:rPr>
+          <w:b/>
+          <w:color w:val="FF0000"/>
+          <w:lang w:val="en-US"/>
+        </w:rPr>
+        <w:t>MUST</w:t>
+      </w:r>
+      <w:r>
+        <w:rPr>
+          <w:b/>
+          <w:color w:val="FF0000"/>
+          <w:lang w:val="en-US"/>
+        </w:rPr>
+        <w:t xml:space="preserve"> be defined and mapped </w:t>
+      </w:r>
+      <w:r>
+        <w:rPr>
+          <w:b/>
+          <w:color w:val="FF0000"/>
+          <w:lang w:val="en-US"/>
+        </w:rPr>
+        <w:t>BEFORE</w:t>
+      </w:r>
+      <w:r>
+        <w:rPr>
+          <w:b/>
+          <w:color w:val="FF0000"/>
+          <w:lang w:val="en-US"/>
+        </w:rPr>
+        <w:t xml:space="preserve"> the servlets!</w:t>
+      </w:r>
+    </w:p>
+    <w:p>
+      <w:pPr>
+        <w:ind w:left="720"/>
+        <w:rPr>
+          <w:b/>
+          <w:lang w:val="en-US"/>
+        </w:rPr>
+      </w:pPr>
+      <w:r>
+        <w:rPr>
+          <w:lang w:val="en-US"/>
+        </w:rPr>
+        <w:t xml:space="preserve">  </w:t>
+      </w:r>
+      <w:r>
+        <w:rPr>
+          <w:b/>
+          <w:lang w:val="en-US"/>
+        </w:rPr>
+        <w:t>&lt;filter&gt;</w:t>
+      </w:r>
+    </w:p>
+    <w:p>
+      <w:pPr>
+        <w:ind w:left="720"/>
+        <w:rPr>
+          <w:b/>
+          <w:lang w:val="en-US"/>
+        </w:rPr>
+      </w:pPr>
+      <w:r>
+        <w:rPr>
+          <w:b/>
+          <w:lang w:val="en-US"/>
+        </w:rPr>
+        <w:t xml:space="preserve">        &lt;filter-name&gt;logHeaders&lt;/filter-name&gt;</w:t>
+      </w:r>
+    </w:p>
+    <w:p>
+      <w:pPr>
+        <w:ind w:left="720"/>
+        <w:rPr>
+          <w:b/>
+          <w:lang w:val="en-US"/>
+        </w:rPr>
+      </w:pPr>
+      <w:r>
+        <w:rPr>
+          <w:b/>
+          <w:lang w:val="en-US"/>
+        </w:rPr>
+        <w:t xml:space="preserve">   </w:t>
+      </w:r>
+      <w:r>
+        <w:rPr>
+          <w:b/>
+          <w:lang w:val="en-US"/>
+        </w:rPr>
+        <w:t xml:space="preserve">     &lt;filter-class&gt;ro.teamnet.zt</w:t>
       </w:r>
       <w:bookmarkStart w:id="0" w:name="_GoBack"/>
       <w:bookmarkEnd w:id="0"/>
       <w:r>
         <w:rPr>
-          <w:lang w:val="en-US"/>
-        </w:rPr>
-        <w:t xml:space="preserve"> </w:t>
-      </w:r>
-      <w:r>
-        <w:rPr>
-          <w:lang w:val="en-US"/>
-        </w:rPr>
-        <w:t>in the new branch of your project</w:t>
-      </w:r>
-      <w:r>
-        <w:rPr>
-          <w:lang w:val="en-US"/>
-        </w:rPr>
-        <w:t>:</w:t>
-      </w:r>
-    </w:p>
-    <w:p>
-      <w:pPr>
-        <w:pStyle w:val="ListParagraph"/>
-        <w:rPr>
-          <w:lang w:val="en-US"/>
-        </w:rPr>
-      </w:pPr>
-    </w:p>
-    <w:p>
-      <w:pPr>
-        <w:pStyle w:val="ListParagraph"/>
-        <w:numPr>
-          <w:ilvl w:val="1"/>
-          <w:numId w:val="1"/>
-        </w:numPr>
-        <w:rPr>
-          <w:lang w:val="en-US"/>
-        </w:rPr>
-      </w:pPr>
-      <w:r>
-        <w:rPr>
-          <w:lang w:val="en-US"/>
-        </w:rPr>
-        <w:t xml:space="preserve">The folder </w:t>
-      </w:r>
-      <w:r>
-        <w:rPr>
-          <w:lang w:val="en-US"/>
-        </w:rPr>
-        <w:t xml:space="preserve"> </w:t>
-      </w:r>
-      <w:r>
-        <w:rPr>
-          <w:b/>
-          <w:lang w:val="en-US"/>
-        </w:rPr>
-        <w:t>file</w:t>
-      </w:r>
-    </w:p>
-    <w:p>
-      <w:pPr>
-        <w:pStyle w:val="ListParagraph"/>
-        <w:numPr>
-          <w:ilvl w:val="1"/>
-          <w:numId w:val="1"/>
-        </w:numPr>
-        <w:rPr>
-          <w:lang w:val="en-US"/>
-        </w:rPr>
-      </w:pPr>
-      <w:r>
-        <w:rPr>
-          <w:lang w:val="en-US"/>
-        </w:rPr>
-        <w:t>Class</w:t>
-      </w:r>
-      <w:r>
-        <w:rPr>
-          <w:lang w:val="en-US"/>
-        </w:rPr>
-        <w:t xml:space="preserve"> </w:t>
-      </w:r>
-      <w:r>
-        <w:rPr>
-          <w:b/>
-          <w:lang w:val="en-US"/>
-        </w:rPr>
-        <w:t>HeadersLogFilter</w:t>
-      </w:r>
-    </w:p>
-    <w:p>
-      <w:pPr>
-        <w:pStyle w:val="ListParagraph"/>
-        <w:numPr>
-          <w:ilvl w:val="0"/>
-          <w:numId w:val="1"/>
-        </w:numPr>
-        <w:rPr>
-          <w:lang w:val="en-US"/>
-        </w:rPr>
-      </w:pPr>
-      <w:r>
-        <w:rPr>
-          <w:lang w:val="en-US"/>
-        </w:rPr>
-        <w:t>In web xml map the filter.</w:t>
-      </w:r>
-    </w:p>
-    <w:p>
-      <w:pPr>
-        <w:pStyle w:val="ListParagraph"/>
-        <w:rPr>
-          <w:color w:val="FF0000"/>
-          <w:lang w:val="en-US"/>
-        </w:rPr>
-      </w:pPr>
-      <w:r>
-        <w:rPr>
-          <w:color w:val="FF0000"/>
-          <w:lang w:val="en-US"/>
-        </w:rPr>
-        <w:t xml:space="preserve"> </w:t>
-      </w:r>
-      <w:r>
-        <w:rPr>
-          <w:b/>
-          <w:color w:val="FF0000"/>
-          <w:lang w:val="en-US"/>
-        </w:rPr>
-        <w:t>ATENTI</w:t>
-      </w:r>
-      <w:r>
-        <w:rPr>
-          <w:b/>
-          <w:color w:val="FF0000"/>
-          <w:lang w:val="en-US"/>
-        </w:rPr>
-        <w:t>ON</w:t>
-      </w:r>
-      <w:r>
-        <w:rPr>
-          <w:b/>
-          <w:color w:val="FF0000"/>
-          <w:lang w:val="en-US"/>
-        </w:rPr>
-        <w:t xml:space="preserve"> !!!</w:t>
-      </w:r>
-      <w:r>
-        <w:rPr>
-          <w:color w:val="FF0000"/>
-          <w:lang w:val="en-US"/>
-        </w:rPr>
-        <w:t xml:space="preserve"> </w:t>
-      </w:r>
-      <w:r>
-        <w:rPr>
-          <w:b/>
-          <w:color w:val="FF0000"/>
-          <w:lang w:val="en-US"/>
-        </w:rPr>
-        <w:t xml:space="preserve">The filter </w:t>
-      </w:r>
-      <w:r>
-        <w:rPr>
-          <w:b/>
-          <w:color w:val="FF0000"/>
-          <w:lang w:val="en-US"/>
-        </w:rPr>
-        <w:t>MUST</w:t>
-      </w:r>
-      <w:r>
-        <w:rPr>
-          <w:b/>
-          <w:color w:val="FF0000"/>
-          <w:lang w:val="en-US"/>
-        </w:rPr>
-        <w:t xml:space="preserve"> be defined and mapped </w:t>
-      </w:r>
-      <w:r>
-        <w:rPr>
-          <w:b/>
-          <w:color w:val="FF0000"/>
-          <w:lang w:val="en-US"/>
-        </w:rPr>
-        <w:t>BEFORE</w:t>
-      </w:r>
-      <w:r>
-        <w:rPr>
-          <w:b/>
-          <w:color w:val="FF0000"/>
-          <w:lang w:val="en-US"/>
-        </w:rPr>
-        <w:t xml:space="preserve"> the servlets!</w:t>
-      </w:r>
-    </w:p>
-    <w:p>
-      <w:pPr>
-        <w:ind w:left="720"/>
-        <w:rPr>
-          <w:b/>
-          <w:lang w:val="en-US"/>
-        </w:rPr>
-      </w:pPr>
-      <w:r>
-        <w:rPr>
-          <w:lang w:val="en-US"/>
-        </w:rPr>
-        <w:t xml:space="preserve">  </w:t>
-      </w:r>
-      <w:r>
-        <w:rPr>
-          <w:b/>
-          <w:lang w:val="en-US"/>
-        </w:rPr>
-        <w:t>&lt;filter&gt;</w:t>
-      </w:r>
-    </w:p>
-    <w:p>
-      <w:pPr>
-        <w:ind w:left="720"/>
-        <w:rPr>
-          <w:b/>
-          <w:lang w:val="en-US"/>
-        </w:rPr>
-      </w:pPr>
-      <w:r>
-        <w:rPr>
-          <w:b/>
-          <w:lang w:val="en-US"/>
-        </w:rPr>
-        <w:t xml:space="preserve">        &lt;filter-name&gt;logHeaders&lt;/filter-name&gt;</w:t>
-      </w:r>
-    </w:p>
-    <w:p>
-      <w:pPr>
-        <w:ind w:left="720"/>
-        <w:rPr>
-          <w:b/>
-          <w:lang w:val="en-US"/>
-        </w:rPr>
-      </w:pPr>
-      <w:r>
-        <w:rPr>
-          <w:b/>
-          <w:lang w:val="en-US"/>
-        </w:rPr>
-        <w:t xml:space="preserve">        &lt;filter-class&gt;ro.teamnet.z2h.web.HeadersLogFilter&lt;/filter-class&gt;</w:t>
+          <w:b/>
+          <w:lang w:val="en-US"/>
+        </w:rPr>
+        <w:t>h.web.HeadersLogFilter&lt;/filter-class&gt;</w:t>
       </w:r>
     </w:p>
     <w:p>

</xml_diff>